<commit_message>
Added control theory section to introduction
</commit_message>
<xml_diff>
--- a/Dissertation/diagrams/queue.docx
+++ b/Dissertation/diagrams/queue.docx
@@ -335,6 +335,9 @@
         </mc:AlternateContent>
       </w:r>
       <w:r>
+        <w:rPr>
+          <w:noProof/>
+        </w:rPr>
         <mc:AlternateContent>
           <mc:Choice Requires="wps">
             <w:drawing>
@@ -449,6 +452,9 @@
         </mc:AlternateContent>
       </w:r>
       <w:r>
+        <w:rPr>
+          <w:noProof/>
+        </w:rPr>
         <mc:AlternateContent>
           <mc:Choice Requires="wps">
             <w:drawing>
@@ -728,6 +734,9 @@
         </mc:AlternateContent>
       </w:r>
       <w:r>
+        <w:rPr>
+          <w:noProof/>
+        </w:rPr>
         <mc:AlternateContent>
           <mc:Choice Requires="wps">
             <w:drawing>
@@ -773,13 +782,17 @@
                                 <w:lang w:val="en-US"/>
                               </w:rPr>
                             </w:pPr>
-                            <w:r>
-                              <w:rPr>
-                                <w:rFonts w:ascii="Charter Roman" w:hAnsi="Charter Roman"/>
-                                <w:lang w:val="en-US"/>
-                              </w:rPr>
-                              <w:t>s</w:t>
-                            </w:r>
+                            <m:oMathPara>
+                              <m:oMath>
+                                <m:r>
+                                  <w:rPr>
+                                    <w:rFonts w:ascii="Cambria Math" w:hAnsi="Cambria Math"/>
+                                    <w:lang w:val="en-US"/>
+                                  </w:rPr>
+                                  <m:t>μ</m:t>
+                                </m:r>
+                              </m:oMath>
+                            </m:oMathPara>
                           </w:p>
                         </w:txbxContent>
                       </wps:txbx>
@@ -803,7 +816,11 @@
           </mc:Choice>
           <mc:Fallback>
             <w:pict>
-              <v:shape w14:anchorId="6EB384F3" id="Text Box 15" o:spid="_x0000_s1027" type="#_x0000_t202" style="position:absolute;margin-left:372.2pt;margin-top:-55.75pt;width:26.4pt;height:21.4pt;z-index:251675648;visibility:visible;mso-wrap-style:square;mso-width-percent:0;mso-height-percent:0;mso-wrap-distance-left:9pt;mso-wrap-distance-top:0;mso-wrap-distance-right:9pt;mso-wrap-distance-bottom:0;mso-position-horizontal:absolute;mso-position-horizontal-relative:text;mso-position-vertical:absolute;mso-position-vertical-relative:text;mso-width-percent:0;mso-height-percent:0;mso-width-relative:margin;mso-height-relative:margin;v-text-anchor:middle" o:gfxdata="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" fillcolor="white [3201]" stroked="f" strokeweight=".5pt">
+              <v:shapetype w14:anchorId="6EB384F3" id="_x0000_t202" coordsize="21600,21600" o:spt="202" path="m,l,21600r21600,l21600,xe">
+                <v:stroke joinstyle="miter"/>
+                <v:path gradientshapeok="t" o:connecttype="rect"/>
+              </v:shapetype>
+              <v:shape id="Text Box 15" o:spid="_x0000_s1027" type="#_x0000_t202" style="position:absolute;margin-left:372.2pt;margin-top:-55.75pt;width:26.4pt;height:21.4pt;z-index:251675648;visibility:visible;mso-wrap-style:square;mso-width-percent:0;mso-height-percent:0;mso-wrap-distance-left:9pt;mso-wrap-distance-top:0;mso-wrap-distance-right:9pt;mso-wrap-distance-bottom:0;mso-position-horizontal:absolute;mso-position-horizontal-relative:text;mso-position-vertical:absolute;mso-position-vertical-relative:text;mso-width-percent:0;mso-height-percent:0;mso-width-relative:margin;mso-height-relative:margin;v-text-anchor:middle" o:gfxdata="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" fillcolor="white [3201]" stroked="f" strokeweight=".5pt">
                 <v:textbox>
                   <w:txbxContent>
                     <w:p>
@@ -814,13 +831,17 @@
                           <w:lang w:val="en-US"/>
                         </w:rPr>
                       </w:pPr>
-                      <w:r>
-                        <w:rPr>
-                          <w:rFonts w:ascii="Charter Roman" w:hAnsi="Charter Roman"/>
-                          <w:lang w:val="en-US"/>
-                        </w:rPr>
-                        <w:t>s</w:t>
-                      </w:r>
+                      <m:oMathPara>
+                        <m:oMath>
+                          <m:r>
+                            <w:rPr>
+                              <w:rFonts w:ascii="Cambria Math" w:hAnsi="Cambria Math"/>
+                              <w:lang w:val="en-US"/>
+                            </w:rPr>
+                            <m:t>μ</m:t>
+                          </m:r>
+                        </m:oMath>
+                      </m:oMathPara>
                     </w:p>
                   </w:txbxContent>
                 </v:textbox>
@@ -830,6 +851,9 @@
         </mc:AlternateContent>
       </w:r>
       <w:r>
+        <w:rPr>
+          <w:noProof/>
+        </w:rPr>
         <mc:AlternateContent>
           <mc:Choice Requires="wps">
             <w:drawing>
@@ -943,6 +967,9 @@
         </mc:AlternateContent>
       </w:r>
       <w:r>
+        <w:rPr>
+          <w:noProof/>
+        </w:rPr>
         <mc:AlternateContent>
           <mc:Choice Requires="wps">
             <w:drawing>
@@ -1056,6 +1083,9 @@
         </mc:AlternateContent>
       </w:r>
       <w:r>
+        <w:rPr>
+          <w:noProof/>
+        </w:rPr>
         <mc:AlternateContent>
           <mc:Choice Requires="wps">
             <w:drawing>
@@ -1101,13 +1131,19 @@
                                 <w:lang w:val="en-US"/>
                               </w:rPr>
                             </w:pPr>
-                            <w:r>
-                              <w:rPr>
-                                <w:rFonts w:ascii="Charter Roman" w:hAnsi="Charter Roman"/>
-                                <w:lang w:val="en-US"/>
-                              </w:rPr>
-                              <w:t>s</w:t>
-                            </w:r>
+                            <m:oMathPara>
+                              <m:oMath>
+                                <m:r>
+                                  <w:rPr>
+                                    <w:rFonts w:ascii="Cambria Math" w:hAnsi="Cambria Math"/>
+                                    <w:lang w:val="en-US"/>
+                                  </w:rPr>
+                                  <m:t>μ</m:t>
+                                </m:r>
+                              </m:oMath>
+                            </m:oMathPara>
+                            <w:bookmarkStart w:id="0" w:name="_GoBack"/>
+                            <w:bookmarkEnd w:id="0"/>
                           </w:p>
                         </w:txbxContent>
                       </wps:txbx>
@@ -1142,13 +1178,19 @@
                           <w:lang w:val="en-US"/>
                         </w:rPr>
                       </w:pPr>
-                      <w:r>
-                        <w:rPr>
-                          <w:rFonts w:ascii="Charter Roman" w:hAnsi="Charter Roman"/>
-                          <w:lang w:val="en-US"/>
-                        </w:rPr>
-                        <w:t>s</w:t>
-                      </w:r>
+                      <m:oMathPara>
+                        <m:oMath>
+                          <m:r>
+                            <w:rPr>
+                              <w:rFonts w:ascii="Cambria Math" w:hAnsi="Cambria Math"/>
+                              <w:lang w:val="en-US"/>
+                            </w:rPr>
+                            <m:t>μ</m:t>
+                          </m:r>
+                        </m:oMath>
+                      </m:oMathPara>
+                      <w:bookmarkStart w:id="1" w:name="_GoBack"/>
+                      <w:bookmarkEnd w:id="1"/>
                     </w:p>
                   </w:txbxContent>
                 </v:textbox>
@@ -1158,6 +1200,9 @@
         </mc:AlternateContent>
       </w:r>
       <w:r>
+        <w:rPr>
+          <w:noProof/>
+        </w:rPr>
         <mc:AlternateContent>
           <mc:Choice Requires="wps">
             <w:drawing>
@@ -1203,13 +1248,17 @@
                                 <w:lang w:val="en-US"/>
                               </w:rPr>
                             </w:pPr>
-                            <w:r>
-                              <w:rPr>
-                                <w:rFonts w:ascii="Charter Roman" w:hAnsi="Charter Roman"/>
-                                <w:lang w:val="en-US"/>
-                              </w:rPr>
-                              <w:t>s</w:t>
-                            </w:r>
+                            <m:oMathPara>
+                              <m:oMath>
+                                <m:r>
+                                  <w:rPr>
+                                    <w:rFonts w:ascii="Cambria Math" w:hAnsi="Cambria Math"/>
+                                    <w:lang w:val="en-US"/>
+                                  </w:rPr>
+                                  <m:t>μ</m:t>
+                                </m:r>
+                              </m:oMath>
+                            </m:oMathPara>
                           </w:p>
                         </w:txbxContent>
                       </wps:txbx>
@@ -1244,13 +1293,17 @@
                           <w:lang w:val="en-US"/>
                         </w:rPr>
                       </w:pPr>
-                      <w:r>
-                        <w:rPr>
-                          <w:rFonts w:ascii="Charter Roman" w:hAnsi="Charter Roman"/>
-                          <w:lang w:val="en-US"/>
-                        </w:rPr>
-                        <w:t>s</w:t>
-                      </w:r>
+                      <m:oMathPara>
+                        <m:oMath>
+                          <m:r>
+                            <w:rPr>
+                              <w:rFonts w:ascii="Cambria Math" w:hAnsi="Cambria Math"/>
+                              <w:lang w:val="en-US"/>
+                            </w:rPr>
+                            <m:t>μ</m:t>
+                          </m:r>
+                        </m:oMath>
+                      </m:oMathPara>
                     </w:p>
                   </w:txbxContent>
                 </v:textbox>
@@ -1260,6 +1313,9 @@
         </mc:AlternateContent>
       </w:r>
       <w:r>
+        <w:rPr>
+          <w:noProof/>
+        </w:rPr>
         <mc:AlternateContent>
           <mc:Choice Requires="wps">
             <w:drawing>
@@ -1373,6 +1429,9 @@
         </mc:AlternateContent>
       </w:r>
       <w:r>
+        <w:rPr>
+          <w:noProof/>
+        </w:rPr>
         <mc:AlternateContent>
           <mc:Choice Requires="wps">
             <w:drawing>
@@ -1603,13 +1662,17 @@
                                 <w:lang w:val="en-US"/>
                               </w:rPr>
                             </w:pPr>
-                            <w:r>
-                              <w:rPr>
-                                <w:rFonts w:ascii="Charter Roman" w:hAnsi="Charter Roman"/>
-                                <w:lang w:val="en-US"/>
-                              </w:rPr>
-                              <w:t>s</w:t>
-                            </w:r>
+                            <m:oMathPara>
+                              <m:oMath>
+                                <m:r>
+                                  <w:rPr>
+                                    <w:rFonts w:ascii="Cambria Math" w:hAnsi="Cambria Math"/>
+                                    <w:lang w:val="en-US"/>
+                                  </w:rPr>
+                                  <m:t>μ</m:t>
+                                </m:r>
+                              </m:oMath>
+                            </m:oMathPara>
                           </w:p>
                         </w:txbxContent>
                       </wps:txbx>
@@ -1644,13 +1707,17 @@
                           <w:lang w:val="en-US"/>
                         </w:rPr>
                       </w:pPr>
-                      <w:r>
-                        <w:rPr>
-                          <w:rFonts w:ascii="Charter Roman" w:hAnsi="Charter Roman"/>
-                          <w:lang w:val="en-US"/>
-                        </w:rPr>
-                        <w:t>s</w:t>
-                      </w:r>
+                      <m:oMathPara>
+                        <m:oMath>
+                          <m:r>
+                            <w:rPr>
+                              <w:rFonts w:ascii="Cambria Math" w:hAnsi="Cambria Math"/>
+                              <w:lang w:val="en-US"/>
+                            </w:rPr>
+                            <m:t>μ</m:t>
+                          </m:r>
+                        </m:oMath>
+                      </m:oMathPara>
                     </w:p>
                   </w:txbxContent>
                 </v:textbox>
@@ -1917,8 +1984,6 @@
           <w:lang w:val="en-US" w:bidi="fa-IR"/>
         </w:rPr>
       </w:pPr>
-      <w:bookmarkStart w:id="0" w:name="_GoBack"/>
-      <w:bookmarkEnd w:id="0"/>
       <w:r>
         <w:rPr>
           <w:noProof/>
@@ -1997,6 +2062,44 @@
     </w:sectPr>
   </w:body>
 </w:document>
+</file>
+
+<file path=word/endnotes.xml><?xml version="1.0" encoding="utf-8"?>
+<w:endnotes xmlns:wpc="http://schemas.microsoft.com/office/word/2010/wordprocessingCanvas" xmlns:cx="http://schemas.microsoft.com/office/drawing/2014/chartex" xmlns:cx1="http://schemas.microsoft.com/office/drawing/2015/9/8/chartex" xmlns:cx2="http://schemas.microsoft.com/office/drawing/2015/10/21/chartex" xmlns:cx3="http://schemas.microsoft.com/office/drawing/2016/5/9/chartex" xmlns:cx4="http://schemas.microsoft.com/office/drawing/2016/5/10/chartex" xmlns:cx5="http://schemas.microsoft.com/office/drawing/2016/5/11/chartex" xmlns:cx6="http://schemas.microsoft.com/office/drawing/2016/5/12/chartex" xmlns:cx7="http://schemas.microsoft.com/office/drawing/2016/5/13/chartex" xmlns:cx8="http://schemas.microsoft.com/office/drawing/2016/5/14/chartex" xmlns:mc="http://schemas.openxmlformats.org/markup-compatibility/2006" xmlns:aink="http://schemas.microsoft.com/office/drawing/2016/ink" xmlns:am3d="http://schemas.microsoft.com/office/drawing/2017/model3d" xmlns:o="urn:schemas-microsoft-com:office:office" xmlns:r="http://schemas.openxmlformats.org/officeDocument/2006/relationships" xmlns:m="http://schemas.openxmlformats.org/officeDocument/2006/math" xmlns:v="urn:schemas-microsoft-com:vml" xmlns:wp14="http://schemas.microsoft.com/office/word/2010/wordprocessingDrawing" xmlns:wp="http://schemas.openxmlformats.org/drawingml/2006/wordprocessingDrawing" xmlns:w10="urn:schemas-microsoft-com:office:word" xmlns:w="http://schemas.openxmlformats.org/wordprocessingml/2006/main" xmlns:w14="http://schemas.microsoft.com/office/word/2010/wordml" xmlns:w15="http://schemas.microsoft.com/office/word/2012/wordml" xmlns:w16cid="http://schemas.microsoft.com/office/word/2016/wordml/cid" xmlns:w16se="http://schemas.microsoft.com/office/word/2015/wordml/symex" xmlns:wpg="http://schemas.microsoft.com/office/word/2010/wordprocessingGroup" xmlns:wpi="http://schemas.microsoft.com/office/word/2010/wordprocessingInk" xmlns:wne="http://schemas.microsoft.com/office/word/2006/wordml" xmlns:wps="http://schemas.microsoft.com/office/word/2010/wordprocessingShape" mc:Ignorable="w14 w15 w16se w16cid wp14">
+  <w:endnote w:type="separator" w:id="-1">
+    <w:p>
+      <w:r>
+        <w:separator/>
+      </w:r>
+    </w:p>
+  </w:endnote>
+  <w:endnote w:type="continuationSeparator" w:id="0">
+    <w:p>
+      <w:r>
+        <w:continuationSeparator/>
+      </w:r>
+    </w:p>
+  </w:endnote>
+</w:endnotes>
+</file>
+
+<file path=word/footnotes.xml><?xml version="1.0" encoding="utf-8"?>
+<w:footnotes xmlns:wpc="http://schemas.microsoft.com/office/word/2010/wordprocessingCanvas" xmlns:cx="http://schemas.microsoft.com/office/drawing/2014/chartex" xmlns:cx1="http://schemas.microsoft.com/office/drawing/2015/9/8/chartex" xmlns:cx2="http://schemas.microsoft.com/office/drawing/2015/10/21/chartex" xmlns:cx3="http://schemas.microsoft.com/office/drawing/2016/5/9/chartex" xmlns:cx4="http://schemas.microsoft.com/office/drawing/2016/5/10/chartex" xmlns:cx5="http://schemas.microsoft.com/office/drawing/2016/5/11/chartex" xmlns:cx6="http://schemas.microsoft.com/office/drawing/2016/5/12/chartex" xmlns:cx7="http://schemas.microsoft.com/office/drawing/2016/5/13/chartex" xmlns:cx8="http://schemas.microsoft.com/office/drawing/2016/5/14/chartex" xmlns:mc="http://schemas.openxmlformats.org/markup-compatibility/2006" xmlns:aink="http://schemas.microsoft.com/office/drawing/2016/ink" xmlns:am3d="http://schemas.microsoft.com/office/drawing/2017/model3d" xmlns:o="urn:schemas-microsoft-com:office:office" xmlns:r="http://schemas.openxmlformats.org/officeDocument/2006/relationships" xmlns:m="http://schemas.openxmlformats.org/officeDocument/2006/math" xmlns:v="urn:schemas-microsoft-com:vml" xmlns:wp14="http://schemas.microsoft.com/office/word/2010/wordprocessingDrawing" xmlns:wp="http://schemas.openxmlformats.org/drawingml/2006/wordprocessingDrawing" xmlns:w10="urn:schemas-microsoft-com:office:word" xmlns:w="http://schemas.openxmlformats.org/wordprocessingml/2006/main" xmlns:w14="http://schemas.microsoft.com/office/word/2010/wordml" xmlns:w15="http://schemas.microsoft.com/office/word/2012/wordml" xmlns:w16cid="http://schemas.microsoft.com/office/word/2016/wordml/cid" xmlns:w16se="http://schemas.microsoft.com/office/word/2015/wordml/symex" xmlns:wpg="http://schemas.microsoft.com/office/word/2010/wordprocessingGroup" xmlns:wpi="http://schemas.microsoft.com/office/word/2010/wordprocessingInk" xmlns:wne="http://schemas.microsoft.com/office/word/2006/wordml" xmlns:wps="http://schemas.microsoft.com/office/word/2010/wordprocessingShape" mc:Ignorable="w14 w15 w16se w16cid wp14">
+  <w:footnote w:type="separator" w:id="-1">
+    <w:p>
+      <w:r>
+        <w:separator/>
+      </w:r>
+    </w:p>
+  </w:footnote>
+  <w:footnote w:type="continuationSeparator" w:id="0">
+    <w:p>
+      <w:r>
+        <w:continuationSeparator/>
+      </w:r>
+    </w:p>
+  </w:footnote>
+</w:footnotes>
 </file>
 
 <file path=word/styles.xml><?xml version="1.0" encoding="utf-8"?>
@@ -2462,6 +2565,58 @@
       <w:szCs w:val="18"/>
     </w:rPr>
   </w:style>
+  <w:style w:type="character" w:styleId="PlaceholderText">
+    <w:name w:val="Placeholder Text"/>
+    <w:basedOn w:val="DefaultParagraphFont"/>
+    <w:uiPriority w:val="99"/>
+    <w:semiHidden/>
+    <w:rsid w:val="007037BA"/>
+    <w:rPr>
+      <w:color w:val="808080"/>
+    </w:rPr>
+  </w:style>
+  <w:style w:type="paragraph" w:styleId="Header">
+    <w:name w:val="header"/>
+    <w:basedOn w:val="Normal"/>
+    <w:link w:val="HeaderChar"/>
+    <w:uiPriority w:val="99"/>
+    <w:unhideWhenUsed/>
+    <w:rsid w:val="007037BA"/>
+    <w:pPr>
+      <w:tabs>
+        <w:tab w:val="center" w:pos="4536"/>
+        <w:tab w:val="right" w:pos="9072"/>
+      </w:tabs>
+    </w:pPr>
+  </w:style>
+  <w:style w:type="character" w:customStyle="1" w:styleId="HeaderChar">
+    <w:name w:val="Header Char"/>
+    <w:basedOn w:val="DefaultParagraphFont"/>
+    <w:link w:val="Header"/>
+    <w:uiPriority w:val="99"/>
+    <w:rsid w:val="007037BA"/>
+  </w:style>
+  <w:style w:type="paragraph" w:styleId="Footer">
+    <w:name w:val="footer"/>
+    <w:basedOn w:val="Normal"/>
+    <w:link w:val="FooterChar"/>
+    <w:uiPriority w:val="99"/>
+    <w:unhideWhenUsed/>
+    <w:rsid w:val="007037BA"/>
+    <w:pPr>
+      <w:tabs>
+        <w:tab w:val="center" w:pos="4536"/>
+        <w:tab w:val="right" w:pos="9072"/>
+      </w:tabs>
+    </w:pPr>
+  </w:style>
+  <w:style w:type="character" w:customStyle="1" w:styleId="FooterChar">
+    <w:name w:val="Footer Char"/>
+    <w:basedOn w:val="DefaultParagraphFont"/>
+    <w:link w:val="Footer"/>
+    <w:uiPriority w:val="99"/>
+    <w:rsid w:val="007037BA"/>
+  </w:style>
 </w:styles>
 </file>
 

</xml_diff>